<commit_message>
First reunion to check the state of the work, replaning and giving objectives to everyone The document of this reunion is yet temporary
</commit_message>
<xml_diff>
--- a/documentation/tasks/Agendamento de Tarefas.docx
+++ b/documentation/tasks/Agendamento de Tarefas.docx
@@ -49,6 +49,7 @@
         <w:tc>
           <w:tcPr>
             <w:tcW w:w="4247" w:type="dxa"/>
+            <w:shd w:val="clear" w:color="auto" w:fill="FFFF00"/>
             <w:vAlign w:val="center"/>
           </w:tcPr>
           <w:p>
@@ -63,6 +64,7 @@
         <w:tc>
           <w:tcPr>
             <w:tcW w:w="2123" w:type="dxa"/>
+            <w:shd w:val="clear" w:color="auto" w:fill="FFFF00"/>
             <w:vAlign w:val="center"/>
           </w:tcPr>
           <w:p>
@@ -79,6 +81,7 @@
         <w:tc>
           <w:tcPr>
             <w:tcW w:w="2124" w:type="dxa"/>
+            <w:shd w:val="clear" w:color="auto" w:fill="FFFF00"/>
             <w:vAlign w:val="center"/>
           </w:tcPr>
           <w:p>
@@ -98,6 +101,7 @@
         <w:tc>
           <w:tcPr>
             <w:tcW w:w="4247" w:type="dxa"/>
+            <w:shd w:val="clear" w:color="auto" w:fill="92D050"/>
             <w:vAlign w:val="center"/>
           </w:tcPr>
           <w:p>
@@ -112,6 +116,7 @@
         <w:tc>
           <w:tcPr>
             <w:tcW w:w="2123" w:type="dxa"/>
+            <w:shd w:val="clear" w:color="auto" w:fill="92D050"/>
             <w:vAlign w:val="center"/>
           </w:tcPr>
           <w:p>
@@ -128,6 +133,7 @@
         <w:tc>
           <w:tcPr>
             <w:tcW w:w="2124" w:type="dxa"/>
+            <w:shd w:val="clear" w:color="auto" w:fill="92D050"/>
             <w:vAlign w:val="center"/>
           </w:tcPr>
           <w:p>
@@ -147,6 +153,7 @@
         <w:tc>
           <w:tcPr>
             <w:tcW w:w="4247" w:type="dxa"/>
+            <w:shd w:val="clear" w:color="auto" w:fill="FFFF00"/>
             <w:vAlign w:val="center"/>
           </w:tcPr>
           <w:p>
@@ -161,6 +168,7 @@
         <w:tc>
           <w:tcPr>
             <w:tcW w:w="2123" w:type="dxa"/>
+            <w:shd w:val="clear" w:color="auto" w:fill="FFFF00"/>
             <w:vAlign w:val="center"/>
           </w:tcPr>
           <w:p>
@@ -175,6 +183,7 @@
         <w:tc>
           <w:tcPr>
             <w:tcW w:w="2124" w:type="dxa"/>
+            <w:shd w:val="clear" w:color="auto" w:fill="FFFF00"/>
             <w:vAlign w:val="center"/>
           </w:tcPr>
           <w:p>
@@ -228,6 +237,7 @@
           <w:tcPr>
             <w:tcW w:w="4247" w:type="dxa"/>
             <w:vMerge w:val="restart"/>
+            <w:shd w:val="clear" w:color="auto" w:fill="FFFF00"/>
             <w:vAlign w:val="center"/>
           </w:tcPr>
           <w:p>
@@ -242,6 +252,7 @@
         <w:tc>
           <w:tcPr>
             <w:tcW w:w="2123" w:type="dxa"/>
+            <w:shd w:val="clear" w:color="auto" w:fill="FFFF00"/>
           </w:tcPr>
           <w:p>
             <w:pPr>
@@ -255,6 +266,7 @@
         <w:tc>
           <w:tcPr>
             <w:tcW w:w="2124" w:type="dxa"/>
+            <w:shd w:val="clear" w:color="auto" w:fill="FFFF00"/>
           </w:tcPr>
           <w:p>
             <w:pPr>
@@ -284,6 +296,7 @@
         <w:tc>
           <w:tcPr>
             <w:tcW w:w="2123" w:type="dxa"/>
+            <w:shd w:val="clear" w:color="auto" w:fill="92D050"/>
           </w:tcPr>
           <w:p>
             <w:pPr>
@@ -297,6 +310,7 @@
         <w:tc>
           <w:tcPr>
             <w:tcW w:w="2124" w:type="dxa"/>
+            <w:shd w:val="clear" w:color="auto" w:fill="92D050"/>
           </w:tcPr>
           <w:p>
             <w:pPr>
@@ -316,6 +330,7 @@
           <w:tcPr>
             <w:tcW w:w="4247" w:type="dxa"/>
             <w:vMerge w:val="restart"/>
+            <w:shd w:val="clear" w:color="auto" w:fill="92D050"/>
             <w:vAlign w:val="center"/>
           </w:tcPr>
           <w:p>
@@ -330,6 +345,7 @@
         <w:tc>
           <w:tcPr>
             <w:tcW w:w="2123" w:type="dxa"/>
+            <w:shd w:val="clear" w:color="auto" w:fill="92D050"/>
           </w:tcPr>
           <w:p>
             <w:pPr>
@@ -343,6 +359,7 @@
         <w:tc>
           <w:tcPr>
             <w:tcW w:w="2124" w:type="dxa"/>
+            <w:shd w:val="clear" w:color="auto" w:fill="92D050"/>
           </w:tcPr>
           <w:p>
             <w:pPr>
@@ -372,6 +389,7 @@
         <w:tc>
           <w:tcPr>
             <w:tcW w:w="2123" w:type="dxa"/>
+            <w:shd w:val="clear" w:color="auto" w:fill="A5A5A5" w:themeFill="accent3"/>
           </w:tcPr>
           <w:p>
             <w:pPr>
@@ -385,6 +403,7 @@
         <w:tc>
           <w:tcPr>
             <w:tcW w:w="2124" w:type="dxa"/>
+            <w:shd w:val="clear" w:color="auto" w:fill="A5A5A5" w:themeFill="accent3"/>
           </w:tcPr>
           <w:p>
             <w:pPr>
@@ -403,6 +422,7 @@
         <w:tc>
           <w:tcPr>
             <w:tcW w:w="4247" w:type="dxa"/>
+            <w:shd w:val="clear" w:color="auto" w:fill="FFFF00"/>
           </w:tcPr>
           <w:p>
             <w:pPr>
@@ -416,6 +436,7 @@
         <w:tc>
           <w:tcPr>
             <w:tcW w:w="2123" w:type="dxa"/>
+            <w:shd w:val="clear" w:color="auto" w:fill="FFFF00"/>
           </w:tcPr>
           <w:p>
             <w:pPr>
@@ -429,6 +450,7 @@
         <w:tc>
           <w:tcPr>
             <w:tcW w:w="2124" w:type="dxa"/>
+            <w:shd w:val="clear" w:color="auto" w:fill="FFFF00"/>
           </w:tcPr>
           <w:p>
             <w:pPr>
@@ -474,6 +496,7 @@
           <w:tcPr>
             <w:tcW w:w="4247" w:type="dxa"/>
             <w:vMerge w:val="restart"/>
+            <w:shd w:val="clear" w:color="auto" w:fill="92D050"/>
             <w:vAlign w:val="center"/>
           </w:tcPr>
           <w:p>
@@ -488,6 +511,7 @@
         <w:tc>
           <w:tcPr>
             <w:tcW w:w="2123" w:type="dxa"/>
+            <w:shd w:val="clear" w:color="auto" w:fill="92D050"/>
           </w:tcPr>
           <w:p>
             <w:pPr>
@@ -501,6 +525,7 @@
         <w:tc>
           <w:tcPr>
             <w:tcW w:w="2124" w:type="dxa"/>
+            <w:shd w:val="clear" w:color="auto" w:fill="92D050"/>
           </w:tcPr>
           <w:p>
             <w:pPr>
@@ -527,6 +552,7 @@
         <w:tc>
           <w:tcPr>
             <w:tcW w:w="2123" w:type="dxa"/>
+            <w:shd w:val="clear" w:color="auto" w:fill="A5A5A5" w:themeFill="accent3"/>
           </w:tcPr>
           <w:p>
             <w:pPr>
@@ -540,6 +566,7 @@
         <w:tc>
           <w:tcPr>
             <w:tcW w:w="2124" w:type="dxa"/>
+            <w:shd w:val="clear" w:color="auto" w:fill="A5A5A5" w:themeFill="accent3"/>
           </w:tcPr>
           <w:p>
             <w:pPr>
@@ -574,6 +601,8 @@
             <w:r>
               <w:t>Mini Mapa</w:t>
             </w:r>
+            <w:bookmarkStart w:id="0" w:name="_GoBack"/>
+            <w:bookmarkEnd w:id="0"/>
           </w:p>
         </w:tc>
         <w:tc>
@@ -636,6 +665,7 @@
           <w:tcPr>
             <w:tcW w:w="4247" w:type="dxa"/>
             <w:vMerge w:val="restart"/>
+            <w:shd w:val="clear" w:color="auto" w:fill="FFFF00"/>
             <w:vAlign w:val="center"/>
           </w:tcPr>
           <w:p>
@@ -650,6 +680,7 @@
         <w:tc>
           <w:tcPr>
             <w:tcW w:w="2123" w:type="dxa"/>
+            <w:shd w:val="clear" w:color="auto" w:fill="FFFF00"/>
           </w:tcPr>
           <w:p>
             <w:pPr>
@@ -663,6 +694,7 @@
         <w:tc>
           <w:tcPr>
             <w:tcW w:w="2124" w:type="dxa"/>
+            <w:shd w:val="clear" w:color="auto" w:fill="FFFF00"/>
           </w:tcPr>
           <w:p>
             <w:pPr>
@@ -676,16 +708,18 @@
           <w:tcPr>
             <w:tcW w:w="4247" w:type="dxa"/>
             <w:vMerge/>
-          </w:tcPr>
-          <w:p>
-            <w:pPr>
-              <w:jc w:val="center"/>
-            </w:pPr>
-          </w:p>
-        </w:tc>
-        <w:tc>
-          <w:tcPr>
-            <w:tcW w:w="2123" w:type="dxa"/>
+            <w:shd w:val="clear" w:color="auto" w:fill="FFFF00"/>
+          </w:tcPr>
+          <w:p>
+            <w:pPr>
+              <w:jc w:val="center"/>
+            </w:pPr>
+          </w:p>
+        </w:tc>
+        <w:tc>
+          <w:tcPr>
+            <w:tcW w:w="2123" w:type="dxa"/>
+            <w:shd w:val="clear" w:color="auto" w:fill="FFFF00"/>
           </w:tcPr>
           <w:p>
             <w:pPr>
@@ -712,6 +746,7 @@
         <w:tc>
           <w:tcPr>
             <w:tcW w:w="2124" w:type="dxa"/>
+            <w:shd w:val="clear" w:color="auto" w:fill="FFFF00"/>
           </w:tcPr>
           <w:p>
             <w:pPr>
@@ -1336,10 +1371,7 @@
     </w:tbl>
     <w:p/>
     <w:p/>
-    <w:p>
-      <w:bookmarkStart w:id="0" w:name="_GoBack"/>
-      <w:bookmarkEnd w:id="0"/>
-    </w:p>
+    <w:p/>
     <w:tbl>
       <w:tblPr>
         <w:tblStyle w:val="Tabelacomgrelha"/>
@@ -1362,10 +1394,7 @@
             </w:pPr>
             <w:r>
               <w:lastRenderedPageBreak/>
-              <w:t xml:space="preserve">DATAS: </w:t>
-            </w:r>
-            <w:r>
-              <w:t>12,13,14</w:t>
+              <w:t>DATAS: 12,13,14</w:t>
             </w:r>
           </w:p>
         </w:tc>

</xml_diff>